<commit_message>
Actualizada documentacion del A+
</commit_message>
<xml_diff>
--- a/D05 - Hackathon/Item 9 to 11 - A+/Spring API Rest MVC.docx
+++ b/D05 - Hackathon/Item 9 to 11 - A+/Spring API Rest MVC.docx
@@ -229,39 +229,79 @@
         <w:rPr>
           <w:rFonts w:ascii="Helvetica" w:hAnsi="Helvetica"/>
           <w:b/>
-        </w:rPr>
-      </w:pPr>
-      <w:proofErr w:type="spellStart"/>
+          <w:lang w:val="en-GB"/>
+        </w:rPr>
+      </w:pPr>
       <w:r>
         <w:rPr>
           <w:rFonts w:ascii="Helvetica" w:hAnsi="Helvetica"/>
           <w:b/>
-        </w:rPr>
-        <w:t>Design</w:t>
-      </w:r>
-      <w:proofErr w:type="spellEnd"/>
-      <w:r>
+          <w:lang w:val="en-GB"/>
+        </w:rPr>
+        <w:t>Design and Testing II</w:t>
+      </w:r>
+    </w:p>
+    <w:p>
+      <w:pPr>
+        <w:jc w:val="right"/>
         <w:rPr>
           <w:rFonts w:ascii="Helvetica" w:hAnsi="Helvetica"/>
           <w:b/>
-        </w:rPr>
-        <w:t xml:space="preserve"> and </w:t>
-      </w:r>
-      <w:proofErr w:type="spellStart"/>
+          <w:lang w:val="en-GB"/>
+        </w:rPr>
+      </w:pPr>
       <w:r>
         <w:rPr>
           <w:rFonts w:ascii="Helvetica" w:hAnsi="Helvetica"/>
           <w:b/>
-        </w:rPr>
-        <w:t>Testing</w:t>
+          <w:lang w:val="en-GB"/>
+        </w:rPr>
+        <w:t>Group 6</w:t>
+      </w:r>
+    </w:p>
+    <w:p>
+      <w:pPr>
+        <w:jc w:val="right"/>
+        <w:rPr>
+          <w:rFonts w:ascii="Helvetica" w:hAnsi="Helvetica"/>
+          <w:lang w:val="en-GB"/>
+        </w:rPr>
+      </w:pPr>
+    </w:p>
+    <w:p>
+      <w:pPr>
+        <w:jc w:val="right"/>
+        <w:rPr>
+          <w:rFonts w:ascii="Helvetica" w:hAnsi="Helvetica"/>
+        </w:rPr>
+      </w:pPr>
+      <w:r>
+        <w:rPr>
+          <w:rFonts w:ascii="Helvetica" w:hAnsi="Helvetica"/>
+        </w:rPr>
+        <w:t>Ángel Delgado Luna</w:t>
+      </w:r>
+    </w:p>
+    <w:p>
+      <w:pPr>
+        <w:jc w:val="right"/>
+        <w:rPr>
+          <w:rFonts w:ascii="Helvetica" w:hAnsi="Helvetica"/>
+        </w:rPr>
+      </w:pPr>
+      <w:proofErr w:type="spellStart"/>
+      <w:r>
+        <w:rPr>
+          <w:rFonts w:ascii="Helvetica" w:hAnsi="Helvetica"/>
+        </w:rPr>
+        <w:t>Belen</w:t>
       </w:r>
       <w:proofErr w:type="spellEnd"/>
       <w:r>
         <w:rPr>
           <w:rFonts w:ascii="Helvetica" w:hAnsi="Helvetica"/>
-          <w:b/>
-        </w:rPr>
-        <w:t xml:space="preserve"> II</w:t>
+        </w:rPr>
+        <w:t xml:space="preserve"> Garrido López</w:t>
       </w:r>
     </w:p>
     <w:p>
@@ -269,24 +309,49 @@
         <w:jc w:val="right"/>
         <w:rPr>
           <w:rFonts w:ascii="Helvetica" w:hAnsi="Helvetica"/>
-          <w:b/>
+        </w:rPr>
+      </w:pPr>
+      <w:r>
+        <w:rPr>
+          <w:rFonts w:ascii="Helvetica" w:hAnsi="Helvetica"/>
+        </w:rPr>
+        <w:t>Ezequiel Portillo Jurado</w:t>
+      </w:r>
+    </w:p>
+    <w:p>
+      <w:pPr>
+        <w:jc w:val="right"/>
+        <w:rPr>
+          <w:rFonts w:ascii="Helvetica" w:hAnsi="Helvetica"/>
+        </w:rPr>
+      </w:pPr>
+      <w:r>
+        <w:rPr>
+          <w:rFonts w:ascii="Helvetica" w:hAnsi="Helvetica"/>
+        </w:rPr>
+        <w:t>Alejandro Rodríguez Díaz</w:t>
+      </w:r>
+    </w:p>
+    <w:p>
+      <w:pPr>
+        <w:jc w:val="right"/>
+        <w:rPr>
+          <w:rFonts w:ascii="Helvetica" w:hAnsi="Helvetica"/>
         </w:rPr>
       </w:pPr>
       <w:proofErr w:type="spellStart"/>
       <w:r>
         <w:rPr>
           <w:rFonts w:ascii="Helvetica" w:hAnsi="Helvetica"/>
-          <w:b/>
-        </w:rPr>
-        <w:t>Group</w:t>
+        </w:rPr>
+        <w:t>Mª</w:t>
       </w:r>
       <w:proofErr w:type="spellEnd"/>
       <w:r>
         <w:rPr>
           <w:rFonts w:ascii="Helvetica" w:hAnsi="Helvetica"/>
-          <w:b/>
-        </w:rPr>
-        <w:t xml:space="preserve"> 6</w:t>
+        </w:rPr>
+        <w:t xml:space="preserve"> de Gracia Piñero Pastor</w:t>
       </w:r>
     </w:p>
     <w:p>
@@ -304,12 +369,14 @@
           <w:rFonts w:ascii="Helvetica" w:hAnsi="Helvetica"/>
         </w:rPr>
       </w:pPr>
-      <w:r>
+    </w:p>
+    <w:p>
+      <w:pPr>
+        <w:jc w:val="right"/>
         <w:rPr>
           <w:rFonts w:ascii="Helvetica" w:hAnsi="Helvetica"/>
         </w:rPr>
-        <w:t>Ángel Delgado Luna</w:t>
-      </w:r>
+      </w:pPr>
     </w:p>
     <w:p>
       <w:pPr>
@@ -318,20 +385,22 @@
           <w:rFonts w:ascii="Helvetica" w:hAnsi="Helvetica"/>
         </w:rPr>
       </w:pPr>
-      <w:proofErr w:type="spellStart"/>
-      <w:r>
+    </w:p>
+    <w:p>
+      <w:pPr>
+        <w:jc w:val="right"/>
         <w:rPr>
           <w:rFonts w:ascii="Helvetica" w:hAnsi="Helvetica"/>
         </w:rPr>
-        <w:t>Belen</w:t>
-      </w:r>
-      <w:proofErr w:type="spellEnd"/>
-      <w:r>
+      </w:pPr>
+    </w:p>
+    <w:p>
+      <w:pPr>
+        <w:jc w:val="right"/>
         <w:rPr>
           <w:rFonts w:ascii="Helvetica" w:hAnsi="Helvetica"/>
         </w:rPr>
-        <w:t xml:space="preserve"> Garrido López</w:t>
-      </w:r>
+      </w:pPr>
     </w:p>
     <w:p>
       <w:pPr>
@@ -340,12 +409,14 @@
           <w:rFonts w:ascii="Helvetica" w:hAnsi="Helvetica"/>
         </w:rPr>
       </w:pPr>
-      <w:r>
+    </w:p>
+    <w:p>
+      <w:pPr>
+        <w:jc w:val="right"/>
         <w:rPr>
           <w:rFonts w:ascii="Helvetica" w:hAnsi="Helvetica"/>
         </w:rPr>
-        <w:t>Ezequiel Portillo Jurado</w:t>
-      </w:r>
+      </w:pPr>
     </w:p>
     <w:p>
       <w:pPr>
@@ -354,148 +425,12 @@
           <w:rFonts w:ascii="Helvetica" w:hAnsi="Helvetica"/>
         </w:rPr>
       </w:pPr>
-      <w:r>
+    </w:p>
+    <w:p>
+      <w:pPr>
+        <w:jc w:val="right"/>
         <w:rPr>
           <w:rFonts w:ascii="Helvetica" w:hAnsi="Helvetica"/>
-        </w:rPr>
-        <w:t>Alejandro Rodríguez Díaz</w:t>
-      </w:r>
-    </w:p>
-    <w:p>
-      <w:pPr>
-        <w:jc w:val="right"/>
-        <w:rPr>
-          <w:rFonts w:ascii="Helvetica" w:hAnsi="Helvetica"/>
-          <w:lang w:val="en-GB"/>
-        </w:rPr>
-      </w:pPr>
-      <w:r>
-        <w:rPr>
-          <w:rFonts w:ascii="Helvetica" w:hAnsi="Helvetica"/>
-          <w:lang w:val="en-GB"/>
-        </w:rPr>
-        <w:t xml:space="preserve">Mª de </w:t>
-      </w:r>
-      <w:proofErr w:type="spellStart"/>
-      <w:r>
-        <w:rPr>
-          <w:rFonts w:ascii="Helvetica" w:hAnsi="Helvetica"/>
-          <w:lang w:val="en-GB"/>
-        </w:rPr>
-        <w:t>Gracia</w:t>
-      </w:r>
-      <w:proofErr w:type="spellEnd"/>
-      <w:r>
-        <w:rPr>
-          <w:rFonts w:ascii="Helvetica" w:hAnsi="Helvetica"/>
-          <w:lang w:val="en-GB"/>
-        </w:rPr>
-        <w:t xml:space="preserve"> </w:t>
-      </w:r>
-      <w:proofErr w:type="spellStart"/>
-      <w:r>
-        <w:rPr>
-          <w:rFonts w:ascii="Helvetica" w:hAnsi="Helvetica"/>
-          <w:lang w:val="en-GB"/>
-        </w:rPr>
-        <w:t>Piñero</w:t>
-      </w:r>
-      <w:proofErr w:type="spellEnd"/>
-      <w:r>
-        <w:rPr>
-          <w:rFonts w:ascii="Helvetica" w:hAnsi="Helvetica"/>
-          <w:lang w:val="en-GB"/>
-        </w:rPr>
-        <w:t xml:space="preserve"> Pastor</w:t>
-      </w:r>
-    </w:p>
-    <w:p>
-      <w:pPr>
-        <w:jc w:val="right"/>
-        <w:rPr>
-          <w:rFonts w:ascii="Helvetica" w:hAnsi="Helvetica"/>
-          <w:lang w:val="en-GB"/>
-        </w:rPr>
-      </w:pPr>
-    </w:p>
-    <w:p>
-      <w:pPr>
-        <w:jc w:val="right"/>
-        <w:rPr>
-          <w:rFonts w:ascii="Helvetica" w:hAnsi="Helvetica"/>
-          <w:lang w:val="en-GB"/>
-        </w:rPr>
-      </w:pPr>
-    </w:p>
-    <w:p>
-      <w:pPr>
-        <w:jc w:val="right"/>
-        <w:rPr>
-          <w:rFonts w:ascii="Helvetica" w:hAnsi="Helvetica"/>
-          <w:lang w:val="en-GB"/>
-        </w:rPr>
-      </w:pPr>
-    </w:p>
-    <w:p>
-      <w:pPr>
-        <w:jc w:val="right"/>
-        <w:rPr>
-          <w:rFonts w:ascii="Helvetica" w:hAnsi="Helvetica"/>
-          <w:lang w:val="en-GB"/>
-        </w:rPr>
-      </w:pPr>
-    </w:p>
-    <w:p>
-      <w:pPr>
-        <w:jc w:val="right"/>
-        <w:rPr>
-          <w:rFonts w:ascii="Helvetica" w:hAnsi="Helvetica"/>
-          <w:lang w:val="en-GB"/>
-        </w:rPr>
-      </w:pPr>
-    </w:p>
-    <w:p>
-      <w:pPr>
-        <w:jc w:val="right"/>
-        <w:rPr>
-          <w:rFonts w:ascii="Helvetica" w:hAnsi="Helvetica"/>
-          <w:lang w:val="en-GB"/>
-        </w:rPr>
-      </w:pPr>
-    </w:p>
-    <w:p>
-      <w:pPr>
-        <w:jc w:val="right"/>
-        <w:rPr>
-          <w:rFonts w:ascii="Helvetica" w:hAnsi="Helvetica"/>
-          <w:lang w:val="en-GB"/>
-        </w:rPr>
-      </w:pPr>
-    </w:p>
-    <w:p>
-      <w:pPr>
-        <w:jc w:val="right"/>
-        <w:rPr>
-          <w:rFonts w:ascii="Helvetica" w:hAnsi="Helvetica"/>
-          <w:lang w:val="en-GB"/>
-        </w:rPr>
-      </w:pPr>
-    </w:p>
-    <w:p>
-      <w:pPr>
-        <w:jc w:val="right"/>
-        <w:rPr>
-          <w:rFonts w:ascii="Helvetica" w:hAnsi="Helvetica"/>
-          <w:lang w:val="en-GB"/>
-        </w:rPr>
-      </w:pPr>
-    </w:p>
-    <w:p>
-      <w:pPr>
-        <w:jc w:val="right"/>
-        <w:rPr>
-          <w:rFonts w:ascii="Helvetica" w:hAnsi="Helvetica"/>
-          <w:lang w:val="en-GB"/>
         </w:rPr>
       </w:pPr>
     </w:p>
@@ -506,33 +441,35 @@
           <w:color w:val="2F5496" w:themeColor="accent1" w:themeShade="BF"/>
           <w:sz w:val="48"/>
           <w:szCs w:val="32"/>
-          <w:lang w:val="en-GB"/>
-        </w:rPr>
-      </w:pPr>
-      <w:proofErr w:type="spellStart"/>
+        </w:rPr>
+      </w:pPr>
       <w:r>
         <w:rPr>
           <w:rFonts w:asciiTheme="majorHAnsi" w:eastAsiaTheme="majorEastAsia" w:hAnsiTheme="majorHAnsi" w:cstheme="majorBidi"/>
           <w:color w:val="2F5496" w:themeColor="accent1" w:themeShade="BF"/>
           <w:sz w:val="48"/>
           <w:szCs w:val="32"/>
-          <w:lang w:val="en-GB"/>
         </w:rPr>
         <w:t>Índice</w:t>
       </w:r>
-      <w:proofErr w:type="spellEnd"/>
     </w:p>
     <w:p>
       <w:pPr>
         <w:rPr>
           <w:sz w:val="32"/>
           <w:szCs w:val="32"/>
-          <w:lang w:val="en-GB"/>
         </w:rPr>
       </w:pPr>
     </w:p>
     <w:sdt>
       <w:sdtPr>
+        <w:rPr>
+          <w:rFonts w:asciiTheme="minorHAnsi" w:eastAsiaTheme="minorHAnsi" w:hAnsiTheme="minorHAnsi" w:cstheme="minorBidi"/>
+          <w:color w:val="auto"/>
+          <w:sz w:val="22"/>
+          <w:szCs w:val="22"/>
+          <w:lang w:eastAsia="en-US"/>
+        </w:rPr>
         <w:id w:val="-1308313295"/>
         <w:docPartObj>
           <w:docPartGallery w:val="Table of Contents"/>
@@ -541,13 +478,8 @@
       </w:sdtPr>
       <w:sdtEndPr>
         <w:rPr>
-          <w:rFonts w:asciiTheme="minorHAnsi" w:eastAsiaTheme="minorHAnsi" w:hAnsiTheme="minorHAnsi" w:cstheme="minorBidi"/>
           <w:b/>
           <w:bCs/>
-          <w:color w:val="auto"/>
-          <w:sz w:val="22"/>
-          <w:szCs w:val="22"/>
-          <w:lang w:eastAsia="en-US"/>
         </w:rPr>
       </w:sdtEndPr>
       <w:sdtContent>
@@ -606,7 +538,7 @@
             <w:rPr>
               <w:noProof/>
             </w:rPr>
-            <w:instrText>HYPERLINK \l "_Toc9779761"</w:instrText>
+            <w:instrText>HYPERLINK \l "_Toc9789880"</w:instrText>
           </w:r>
           <w:r>
             <w:rPr>
@@ -655,7 +587,7 @@
               <w:noProof/>
               <w:webHidden/>
             </w:rPr>
-            <w:instrText xml:space="preserve"> PAGEREF _Toc9779761 \h </w:instrText>
+            <w:instrText xml:space="preserve"> PAGEREF _Toc9789880 \h </w:instrText>
           </w:r>
           <w:r>
             <w:rPr>
@@ -710,7 +642,7 @@
               <w:lang w:eastAsia="es-ES"/>
             </w:rPr>
           </w:pPr>
-          <w:hyperlink w:anchor="_Toc9779762" w:history="1">
+          <w:hyperlink w:anchor="_Toc9789881" w:history="1">
             <w:r>
               <w:rPr>
                 <w:rStyle w:val="Hipervnculo"/>
@@ -738,7 +670,7 @@
                 <w:noProof/>
                 <w:webHidden/>
               </w:rPr>
-              <w:instrText xml:space="preserve"> PAGEREF _Toc9779762 \h </w:instrText>
+              <w:instrText xml:space="preserve"> PAGEREF _Toc9789881 \h </w:instrText>
             </w:r>
             <w:r>
               <w:rPr>
@@ -787,7 +719,7 @@
               <w:lang w:eastAsia="es-ES"/>
             </w:rPr>
           </w:pPr>
-          <w:hyperlink w:anchor="_Toc9779763" w:history="1">
+          <w:hyperlink w:anchor="_Toc9789882" w:history="1">
             <w:r>
               <w:rPr>
                 <w:rStyle w:val="Hipervnculo"/>
@@ -815,7 +747,7 @@
                 <w:noProof/>
                 <w:webHidden/>
               </w:rPr>
-              <w:instrText xml:space="preserve"> PAGEREF _Toc9779763 \h </w:instrText>
+              <w:instrText xml:space="preserve"> PAGEREF _Toc9789882 \h </w:instrText>
             </w:r>
             <w:r>
               <w:rPr>
@@ -860,7 +792,7 @@
               <w:lang w:eastAsia="es-ES"/>
             </w:rPr>
           </w:pPr>
-          <w:hyperlink w:anchor="_Toc9779764" w:history="1">
+          <w:hyperlink w:anchor="_Toc9789883" w:history="1">
             <w:r>
               <w:rPr>
                 <w:rStyle w:val="Hipervnculo"/>
@@ -888,80 +820,7 @@
                 <w:noProof/>
                 <w:webHidden/>
               </w:rPr>
-              <w:instrText xml:space="preserve"> PAGEREF _Toc9779764 \h </w:instrText>
-            </w:r>
-            <w:r>
-              <w:rPr>
-                <w:noProof/>
-                <w:webHidden/>
-              </w:rPr>
-            </w:r>
-            <w:r>
-              <w:rPr>
-                <w:noProof/>
-                <w:webHidden/>
-              </w:rPr>
-              <w:fldChar w:fldCharType="separate"/>
-            </w:r>
-            <w:r>
-              <w:rPr>
-                <w:noProof/>
-                <w:webHidden/>
-              </w:rPr>
-              <w:t>5</w:t>
-            </w:r>
-            <w:r>
-              <w:rPr>
-                <w:noProof/>
-                <w:webHidden/>
-              </w:rPr>
-              <w:fldChar w:fldCharType="end"/>
-            </w:r>
-          </w:hyperlink>
-        </w:p>
-        <w:p>
-          <w:pPr>
-            <w:pStyle w:val="TDC2"/>
-            <w:tabs>
-              <w:tab w:val="right" w:leader="dot" w:pos="8494"/>
-            </w:tabs>
-            <w:rPr>
-              <w:rFonts w:eastAsiaTheme="minorEastAsia"/>
-              <w:b w:val="0"/>
-              <w:bCs w:val="0"/>
-              <w:noProof/>
-              <w:lang w:eastAsia="es-ES"/>
-            </w:rPr>
-          </w:pPr>
-          <w:hyperlink w:anchor="_Toc9779765" w:history="1">
-            <w:r>
-              <w:rPr>
-                <w:rStyle w:val="Hipervnculo"/>
-                <w:noProof/>
-                <w:lang w:val="en-GB"/>
-              </w:rPr>
-              <w:t>Edit/Get</w:t>
-            </w:r>
-            <w:r>
-              <w:rPr>
-                <w:noProof/>
-                <w:webHidden/>
-              </w:rPr>
-              <w:tab/>
-            </w:r>
-            <w:r>
-              <w:rPr>
-                <w:noProof/>
-                <w:webHidden/>
-              </w:rPr>
-              <w:fldChar w:fldCharType="begin"/>
-            </w:r>
-            <w:r>
-              <w:rPr>
-                <w:noProof/>
-                <w:webHidden/>
-              </w:rPr>
-              <w:instrText xml:space="preserve"> PAGEREF _Toc9779765 \h </w:instrText>
+              <w:instrText xml:space="preserve"> PAGEREF _Toc9789883 \h </w:instrText>
             </w:r>
             <w:r>
               <w:rPr>
@@ -1006,14 +865,14 @@
               <w:lang w:eastAsia="es-ES"/>
             </w:rPr>
           </w:pPr>
-          <w:hyperlink w:anchor="_Toc9779766" w:history="1">
+          <w:hyperlink w:anchor="_Toc9789884" w:history="1">
             <w:r>
               <w:rPr>
                 <w:rStyle w:val="Hipervnculo"/>
                 <w:noProof/>
                 <w:lang w:val="en-GB"/>
               </w:rPr>
-              <w:t>List</w:t>
+              <w:t>Edit/Get</w:t>
             </w:r>
             <w:r>
               <w:rPr>
@@ -1034,7 +893,7 @@
                 <w:noProof/>
                 <w:webHidden/>
               </w:rPr>
-              <w:instrText xml:space="preserve"> PAGEREF _Toc9779766 \h </w:instrText>
+              <w:instrText xml:space="preserve"> PAGEREF _Toc9789884 \h </w:instrText>
             </w:r>
             <w:r>
               <w:rPr>
@@ -1079,14 +938,14 @@
               <w:lang w:eastAsia="es-ES"/>
             </w:rPr>
           </w:pPr>
-          <w:hyperlink w:anchor="_Toc9779767" w:history="1">
+          <w:hyperlink w:anchor="_Toc9789885" w:history="1">
             <w:r>
               <w:rPr>
                 <w:rStyle w:val="Hipervnculo"/>
                 <w:noProof/>
                 <w:lang w:val="en-GB"/>
               </w:rPr>
-              <w:t>Delete</w:t>
+              <w:t>List</w:t>
             </w:r>
             <w:r>
               <w:rPr>
@@ -1107,7 +966,7 @@
                 <w:noProof/>
                 <w:webHidden/>
               </w:rPr>
-              <w:instrText xml:space="preserve"> PAGEREF _Toc9779767 \h </w:instrText>
+              <w:instrText xml:space="preserve"> PAGEREF _Toc9789885 \h </w:instrText>
             </w:r>
             <w:r>
               <w:rPr>
@@ -1139,6 +998,156 @@
           </w:hyperlink>
         </w:p>
         <w:p>
+          <w:pPr>
+            <w:pStyle w:val="TDC2"/>
+            <w:tabs>
+              <w:tab w:val="right" w:leader="dot" w:pos="8494"/>
+            </w:tabs>
+            <w:rPr>
+              <w:rFonts w:eastAsiaTheme="minorEastAsia"/>
+              <w:b w:val="0"/>
+              <w:bCs w:val="0"/>
+              <w:noProof/>
+              <w:lang w:eastAsia="es-ES"/>
+            </w:rPr>
+          </w:pPr>
+          <w:hyperlink w:anchor="_Toc9789886" w:history="1">
+            <w:r>
+              <w:rPr>
+                <w:rStyle w:val="Hipervnculo"/>
+                <w:noProof/>
+                <w:lang w:val="en-GB"/>
+              </w:rPr>
+              <w:t>Delete</w:t>
+            </w:r>
+            <w:r>
+              <w:rPr>
+                <w:noProof/>
+                <w:webHidden/>
+              </w:rPr>
+              <w:tab/>
+            </w:r>
+            <w:r>
+              <w:rPr>
+                <w:noProof/>
+                <w:webHidden/>
+              </w:rPr>
+              <w:fldChar w:fldCharType="begin"/>
+            </w:r>
+            <w:r>
+              <w:rPr>
+                <w:noProof/>
+                <w:webHidden/>
+              </w:rPr>
+              <w:instrText xml:space="preserve"> PAGEREF _Toc9789886 \h </w:instrText>
+            </w:r>
+            <w:r>
+              <w:rPr>
+                <w:noProof/>
+                <w:webHidden/>
+              </w:rPr>
+            </w:r>
+            <w:r>
+              <w:rPr>
+                <w:noProof/>
+                <w:webHidden/>
+              </w:rPr>
+              <w:fldChar w:fldCharType="separate"/>
+            </w:r>
+            <w:r>
+              <w:rPr>
+                <w:noProof/>
+                <w:webHidden/>
+              </w:rPr>
+              <w:t>9</w:t>
+            </w:r>
+            <w:r>
+              <w:rPr>
+                <w:noProof/>
+                <w:webHidden/>
+              </w:rPr>
+              <w:fldChar w:fldCharType="end"/>
+            </w:r>
+          </w:hyperlink>
+        </w:p>
+        <w:p>
+          <w:pPr>
+            <w:pStyle w:val="TDC1"/>
+            <w:tabs>
+              <w:tab w:val="right" w:leader="dot" w:pos="8494"/>
+            </w:tabs>
+            <w:rPr>
+              <w:rFonts w:eastAsiaTheme="minorEastAsia"/>
+              <w:b w:val="0"/>
+              <w:bCs w:val="0"/>
+              <w:i w:val="0"/>
+              <w:iCs w:val="0"/>
+              <w:noProof/>
+              <w:sz w:val="22"/>
+              <w:szCs w:val="22"/>
+              <w:lang w:eastAsia="es-ES"/>
+            </w:rPr>
+          </w:pPr>
+          <w:hyperlink w:anchor="_Toc9789887" w:history="1">
+            <w:r>
+              <w:rPr>
+                <w:rStyle w:val="Hipervnculo"/>
+                <w:noProof/>
+                <w:lang w:val="en-GB"/>
+              </w:rPr>
+              <w:t>Bibliography</w:t>
+            </w:r>
+            <w:r>
+              <w:rPr>
+                <w:noProof/>
+                <w:webHidden/>
+              </w:rPr>
+              <w:tab/>
+            </w:r>
+            <w:r>
+              <w:rPr>
+                <w:noProof/>
+                <w:webHidden/>
+              </w:rPr>
+              <w:fldChar w:fldCharType="begin"/>
+            </w:r>
+            <w:r>
+              <w:rPr>
+                <w:noProof/>
+                <w:webHidden/>
+              </w:rPr>
+              <w:instrText xml:space="preserve"> PAGEREF _Toc9789887 \h </w:instrText>
+            </w:r>
+            <w:r>
+              <w:rPr>
+                <w:noProof/>
+                <w:webHidden/>
+              </w:rPr>
+            </w:r>
+            <w:r>
+              <w:rPr>
+                <w:noProof/>
+                <w:webHidden/>
+              </w:rPr>
+              <w:fldChar w:fldCharType="separate"/>
+            </w:r>
+            <w:r>
+              <w:rPr>
+                <w:noProof/>
+                <w:webHidden/>
+              </w:rPr>
+              <w:t>10</w:t>
+            </w:r>
+            <w:r>
+              <w:rPr>
+                <w:noProof/>
+                <w:webHidden/>
+              </w:rPr>
+              <w:fldChar w:fldCharType="end"/>
+            </w:r>
+          </w:hyperlink>
+        </w:p>
+        <w:p>
           <w:r>
             <w:rPr>
               <w:b/>
@@ -1246,7 +1255,7 @@
         </w:rPr>
       </w:pPr>
       <w:bookmarkStart w:id="3" w:name="_Toc9773217"/>
-      <w:bookmarkStart w:id="4" w:name="_Toc9779761"/>
+      <w:bookmarkStart w:id="4" w:name="_Toc9789880"/>
       <w:r>
         <w:rPr>
           <w:sz w:val="40"/>
@@ -1598,41 +1607,294 @@
           <w:lang w:val="en-GB"/>
         </w:rPr>
       </w:pPr>
-    </w:p>
-    <w:p>
-      <w:pPr>
-        <w:rPr>
-          <w:lang w:val="en-GB"/>
-        </w:rPr>
-      </w:pPr>
-    </w:p>
-    <w:p>
-      <w:pPr>
-        <w:rPr>
-          <w:lang w:val="en-GB"/>
-        </w:rPr>
-      </w:pPr>
-    </w:p>
-    <w:p>
-      <w:pPr>
-        <w:rPr>
-          <w:lang w:val="en-GB"/>
-        </w:rPr>
-      </w:pPr>
-    </w:p>
-    <w:p>
-      <w:pPr>
-        <w:rPr>
-          <w:lang w:val="en-GB"/>
-        </w:rPr>
-      </w:pPr>
-    </w:p>
-    <w:p>
-      <w:pPr>
-        <w:rPr>
-          <w:lang w:val="en-GB"/>
-        </w:rPr>
-      </w:pPr>
+      <w:r>
+        <w:rPr>
+          <w:lang w:val="en-GB"/>
+        </w:rPr>
+        <w:t>Maven Dependencies</w:t>
+      </w:r>
+    </w:p>
+    <w:p>
+      <w:pPr>
+        <w:rPr>
+          <w:lang w:val="en-GB"/>
+        </w:rPr>
+      </w:pPr>
+    </w:p>
+    <w:p>
+      <w:pPr>
+        <w:rPr>
+          <w:lang w:val="en-GB"/>
+        </w:rPr>
+      </w:pPr>
+      <w:r>
+        <w:rPr>
+          <w:lang w:val="en-GB"/>
+        </w:rPr>
+        <w:t>Dependency 1 – Jackson (New on the project)</w:t>
+      </w:r>
+    </w:p>
+    <w:p>
+      <w:pPr>
+        <w:ind w:left="708" w:firstLine="708"/>
+        <w:rPr>
+          <w:lang w:val="en-GB"/>
+        </w:rPr>
+      </w:pPr>
+      <w:r>
+        <w:rPr>
+          <w:lang w:val="en-GB"/>
+        </w:rPr>
+        <w:t>&lt;dependency&gt;</w:t>
+      </w:r>
+    </w:p>
+    <w:p>
+      <w:pPr>
+        <w:rPr>
+          <w:lang w:val="en-GB"/>
+        </w:rPr>
+      </w:pPr>
+      <w:r>
+        <w:rPr>
+          <w:lang w:val="en-GB"/>
+        </w:rPr>
+        <w:tab/>
+      </w:r>
+      <w:r>
+        <w:rPr>
+          <w:lang w:val="en-GB"/>
+        </w:rPr>
+        <w:tab/>
+      </w:r>
+      <w:r>
+        <w:rPr>
+          <w:lang w:val="en-GB"/>
+        </w:rPr>
+        <w:tab/>
+      </w:r>
+      <w:proofErr w:type="gramStart"/>
+      <w:r>
+        <w:rPr>
+          <w:lang w:val="en-GB"/>
+        </w:rPr>
+        <w:t>&lt;</w:t>
+      </w:r>
+      <w:proofErr w:type="spellStart"/>
+      <w:r>
+        <w:rPr>
+          <w:lang w:val="en-GB"/>
+        </w:rPr>
+        <w:t>groupId</w:t>
+      </w:r>
+      <w:proofErr w:type="spellEnd"/>
+      <w:r>
+        <w:rPr>
+          <w:lang w:val="en-GB"/>
+        </w:rPr>
+        <w:t>&gt;</w:t>
+      </w:r>
+      <w:proofErr w:type="spellStart"/>
+      <w:r>
+        <w:rPr>
+          <w:lang w:val="en-GB"/>
+        </w:rPr>
+        <w:t>com.fasterxml.jackson</w:t>
+      </w:r>
+      <w:proofErr w:type="gramEnd"/>
+      <w:r>
+        <w:rPr>
+          <w:lang w:val="en-GB"/>
+        </w:rPr>
+        <w:t>.core</w:t>
+      </w:r>
+      <w:proofErr w:type="spellEnd"/>
+      <w:r>
+        <w:rPr>
+          <w:lang w:val="en-GB"/>
+        </w:rPr>
+        <w:t>&lt;/</w:t>
+      </w:r>
+      <w:proofErr w:type="spellStart"/>
+      <w:r>
+        <w:rPr>
+          <w:lang w:val="en-GB"/>
+        </w:rPr>
+        <w:t>groupId</w:t>
+      </w:r>
+      <w:proofErr w:type="spellEnd"/>
+      <w:r>
+        <w:rPr>
+          <w:lang w:val="en-GB"/>
+        </w:rPr>
+        <w:t>&gt;</w:t>
+      </w:r>
+    </w:p>
+    <w:p>
+      <w:pPr>
+        <w:rPr>
+          <w:lang w:val="en-GB"/>
+        </w:rPr>
+      </w:pPr>
+      <w:r>
+        <w:rPr>
+          <w:lang w:val="en-GB"/>
+        </w:rPr>
+        <w:tab/>
+      </w:r>
+      <w:r>
+        <w:rPr>
+          <w:lang w:val="en-GB"/>
+        </w:rPr>
+        <w:tab/>
+      </w:r>
+      <w:r>
+        <w:rPr>
+          <w:lang w:val="en-GB"/>
+        </w:rPr>
+        <w:tab/>
+        <w:t>&lt;</w:t>
+      </w:r>
+      <w:proofErr w:type="spellStart"/>
+      <w:r>
+        <w:rPr>
+          <w:lang w:val="en-GB"/>
+        </w:rPr>
+        <w:t>artifactId</w:t>
+      </w:r>
+      <w:proofErr w:type="spellEnd"/>
+      <w:r>
+        <w:rPr>
+          <w:lang w:val="en-GB"/>
+        </w:rPr>
+        <w:t>&gt;</w:t>
+      </w:r>
+      <w:proofErr w:type="spellStart"/>
+      <w:r>
+        <w:rPr>
+          <w:lang w:val="en-GB"/>
+        </w:rPr>
+        <w:t>jackson-databind</w:t>
+      </w:r>
+      <w:proofErr w:type="spellEnd"/>
+      <w:r>
+        <w:rPr>
+          <w:lang w:val="en-GB"/>
+        </w:rPr>
+        <w:t>&lt;/</w:t>
+      </w:r>
+      <w:proofErr w:type="spellStart"/>
+      <w:r>
+        <w:rPr>
+          <w:lang w:val="en-GB"/>
+        </w:rPr>
+        <w:t>artifactId</w:t>
+      </w:r>
+      <w:proofErr w:type="spellEnd"/>
+      <w:r>
+        <w:rPr>
+          <w:lang w:val="en-GB"/>
+        </w:rPr>
+        <w:t>&gt;</w:t>
+      </w:r>
+    </w:p>
+    <w:p>
+      <w:pPr>
+        <w:rPr>
+          <w:lang w:val="en-GB"/>
+        </w:rPr>
+      </w:pPr>
+      <w:r>
+        <w:rPr>
+          <w:lang w:val="en-GB"/>
+        </w:rPr>
+        <w:tab/>
+      </w:r>
+      <w:r>
+        <w:rPr>
+          <w:lang w:val="en-GB"/>
+        </w:rPr>
+        <w:tab/>
+      </w:r>
+      <w:r>
+        <w:rPr>
+          <w:lang w:val="en-GB"/>
+        </w:rPr>
+        <w:tab/>
+        <w:t>&lt;version&gt;2.5.3&lt;/version&gt;</w:t>
+      </w:r>
+    </w:p>
+    <w:p>
+      <w:pPr>
+        <w:rPr>
+          <w:lang w:val="en-GB"/>
+        </w:rPr>
+      </w:pPr>
+      <w:r>
+        <w:rPr>
+          <w:lang w:val="en-GB"/>
+        </w:rPr>
+        <w:lastRenderedPageBreak/>
+        <w:tab/>
+      </w:r>
+      <w:r>
+        <w:rPr>
+          <w:lang w:val="en-GB"/>
+        </w:rPr>
+        <w:tab/>
+        <w:t>&lt;/dependency&gt;</w:t>
+      </w:r>
+    </w:p>
+    <w:p>
+      <w:pPr>
+        <w:rPr>
+          <w:lang w:val="en-GB"/>
+        </w:rPr>
+      </w:pPr>
+    </w:p>
+    <w:p>
+      <w:pPr>
+        <w:rPr>
+          <w:lang w:val="en-GB"/>
+        </w:rPr>
+      </w:pPr>
+      <w:r>
+        <w:rPr>
+          <w:lang w:val="en-GB"/>
+        </w:rPr>
+        <w:t xml:space="preserve">Dependency </w:t>
+      </w:r>
+      <w:r>
+        <w:rPr>
+          <w:lang w:val="en-GB"/>
+        </w:rPr>
+        <w:t>2</w:t>
+      </w:r>
+      <w:r>
+        <w:rPr>
+          <w:lang w:val="en-GB"/>
+        </w:rPr>
+        <w:t xml:space="preserve"> – </w:t>
+      </w:r>
+      <w:r>
+        <w:rPr>
+          <w:lang w:val="en-GB"/>
+        </w:rPr>
+        <w:t xml:space="preserve">Spring Dependencies (Core – </w:t>
+      </w:r>
+      <w:proofErr w:type="spellStart"/>
+      <w:r>
+        <w:rPr>
+          <w:lang w:val="en-GB"/>
+        </w:rPr>
+        <w:t>WebMVC</w:t>
+      </w:r>
+      <w:proofErr w:type="spellEnd"/>
+      <w:r>
+        <w:rPr>
+          <w:lang w:val="en-GB"/>
+        </w:rPr>
+        <w:t xml:space="preserve"> – ORM)</w:t>
+      </w:r>
     </w:p>
     <w:p>
       <w:pPr>
@@ -1650,14 +1912,13 @@
           <w:lang w:val="en-GB"/>
         </w:rPr>
       </w:pPr>
-      <w:bookmarkStart w:id="5" w:name="_Toc9779762"/>
+      <w:bookmarkStart w:id="5" w:name="_Toc9789881"/>
       <w:r>
         <w:rPr>
           <w:sz w:val="40"/>
           <w:szCs w:val="40"/>
           <w:lang w:val="en-GB"/>
         </w:rPr>
-        <w:lastRenderedPageBreak/>
         <w:t>Security</w:t>
       </w:r>
       <w:bookmarkEnd w:id="5"/>
@@ -2235,7 +2496,7 @@
           <w:lang w:val="en-GB"/>
         </w:rPr>
       </w:pPr>
-      <w:bookmarkStart w:id="6" w:name="_Toc9779763"/>
+      <w:bookmarkStart w:id="6" w:name="_Toc9789882"/>
       <w:r>
         <w:rPr>
           <w:sz w:val="40"/>
@@ -2430,6 +2691,41 @@
     </w:p>
     <w:p>
       <w:pPr>
+        <w:rPr>
+          <w:lang w:val="en-GB"/>
+        </w:rPr>
+      </w:pPr>
+    </w:p>
+    <w:p>
+      <w:pPr>
+        <w:rPr>
+          <w:lang w:val="en-GB"/>
+        </w:rPr>
+      </w:pPr>
+    </w:p>
+    <w:p>
+      <w:pPr>
+        <w:rPr>
+          <w:lang w:val="en-GB"/>
+        </w:rPr>
+      </w:pPr>
+    </w:p>
+    <w:p>
+      <w:pPr>
+        <w:rPr>
+          <w:lang w:val="en-GB"/>
+        </w:rPr>
+      </w:pPr>
+    </w:p>
+    <w:p>
+      <w:pPr>
+        <w:rPr>
+          <w:lang w:val="en-GB"/>
+        </w:rPr>
+      </w:pPr>
+    </w:p>
+    <w:p>
+      <w:pPr>
         <w:pStyle w:val="Ttulo2"/>
         <w:rPr>
           <w:sz w:val="28"/>
@@ -2437,13 +2733,14 @@
           <w:lang w:val="en-GB"/>
         </w:rPr>
       </w:pPr>
-      <w:bookmarkStart w:id="7" w:name="_Toc9779764"/>
+      <w:bookmarkStart w:id="7" w:name="_Toc9789883"/>
       <w:r>
         <w:rPr>
           <w:sz w:val="28"/>
           <w:szCs w:val="28"/>
           <w:lang w:val="en-GB"/>
         </w:rPr>
+        <w:lastRenderedPageBreak/>
         <w:t>Create</w:t>
       </w:r>
       <w:bookmarkEnd w:id="7"/>
@@ -2549,7 +2846,6 @@
         <w:rPr>
           <w:noProof/>
         </w:rPr>
-        <w:lastRenderedPageBreak/>
         <w:drawing>
           <wp:inline distT="0" distB="0" distL="0" distR="0" wp14:anchorId="07508270" wp14:editId="0DE2EAA0">
             <wp:extent cx="6042992" cy="3555391"/>
@@ -2618,6 +2914,104 @@
     </w:p>
     <w:p>
       <w:pPr>
+        <w:rPr>
+          <w:lang w:val="en-GB"/>
+        </w:rPr>
+      </w:pPr>
+    </w:p>
+    <w:p>
+      <w:pPr>
+        <w:rPr>
+          <w:lang w:val="en-GB"/>
+        </w:rPr>
+      </w:pPr>
+    </w:p>
+    <w:p>
+      <w:pPr>
+        <w:rPr>
+          <w:lang w:val="en-GB"/>
+        </w:rPr>
+      </w:pPr>
+    </w:p>
+    <w:p>
+      <w:pPr>
+        <w:rPr>
+          <w:lang w:val="en-GB"/>
+        </w:rPr>
+      </w:pPr>
+    </w:p>
+    <w:p>
+      <w:pPr>
+        <w:rPr>
+          <w:lang w:val="en-GB"/>
+        </w:rPr>
+      </w:pPr>
+    </w:p>
+    <w:p>
+      <w:pPr>
+        <w:rPr>
+          <w:lang w:val="en-GB"/>
+        </w:rPr>
+      </w:pPr>
+    </w:p>
+    <w:p>
+      <w:pPr>
+        <w:rPr>
+          <w:lang w:val="en-GB"/>
+        </w:rPr>
+      </w:pPr>
+    </w:p>
+    <w:p>
+      <w:pPr>
+        <w:rPr>
+          <w:lang w:val="en-GB"/>
+        </w:rPr>
+      </w:pPr>
+    </w:p>
+    <w:p>
+      <w:pPr>
+        <w:rPr>
+          <w:lang w:val="en-GB"/>
+        </w:rPr>
+      </w:pPr>
+    </w:p>
+    <w:p>
+      <w:pPr>
+        <w:rPr>
+          <w:lang w:val="en-GB"/>
+        </w:rPr>
+      </w:pPr>
+    </w:p>
+    <w:p>
+      <w:pPr>
+        <w:rPr>
+          <w:lang w:val="en-GB"/>
+        </w:rPr>
+      </w:pPr>
+    </w:p>
+    <w:p>
+      <w:pPr>
+        <w:rPr>
+          <w:lang w:val="en-GB"/>
+        </w:rPr>
+      </w:pPr>
+    </w:p>
+    <w:p>
+      <w:pPr>
+        <w:rPr>
+          <w:lang w:val="en-GB"/>
+        </w:rPr>
+      </w:pPr>
+    </w:p>
+    <w:p>
+      <w:pPr>
+        <w:rPr>
+          <w:lang w:val="en-GB"/>
+        </w:rPr>
+      </w:pPr>
+    </w:p>
+    <w:p>
+      <w:pPr>
         <w:pStyle w:val="Ttulo2"/>
         <w:rPr>
           <w:sz w:val="28"/>
@@ -2625,7 +3019,7 @@
           <w:lang w:val="en-GB"/>
         </w:rPr>
       </w:pPr>
-      <w:bookmarkStart w:id="8" w:name="_Toc9779765"/>
+      <w:bookmarkStart w:id="8" w:name="_Toc9789884"/>
       <w:r>
         <w:rPr>
           <w:sz w:val="28"/>
@@ -2728,7 +3122,6 @@
         <w:rPr>
           <w:noProof/>
         </w:rPr>
-        <w:lastRenderedPageBreak/>
         <w:drawing>
           <wp:inline distT="0" distB="0" distL="0" distR="0" wp14:anchorId="3E2762A8" wp14:editId="371E055B">
             <wp:extent cx="6166235" cy="3649649"/>
@@ -2845,6 +3238,20 @@
     </w:p>
     <w:p>
       <w:pPr>
+        <w:rPr>
+          <w:lang w:val="en-GB"/>
+        </w:rPr>
+      </w:pPr>
+    </w:p>
+    <w:p>
+      <w:pPr>
+        <w:rPr>
+          <w:lang w:val="en-GB"/>
+        </w:rPr>
+      </w:pPr>
+    </w:p>
+    <w:p>
+      <w:pPr>
         <w:pStyle w:val="Ttulo2"/>
         <w:rPr>
           <w:sz w:val="28"/>
@@ -2852,7 +3259,7 @@
           <w:lang w:val="en-GB"/>
         </w:rPr>
       </w:pPr>
-      <w:bookmarkStart w:id="9" w:name="_Toc9779766"/>
+      <w:bookmarkStart w:id="9" w:name="_Toc9789885"/>
       <w:r>
         <w:rPr>
           <w:sz w:val="28"/>
@@ -2885,19 +3292,7 @@
         <w:rPr>
           <w:lang w:val="en-GB"/>
         </w:rPr>
-        <w:t>We introduce the following url</w:t>
-      </w:r>
-      <w:r>
-        <w:rPr>
-          <w:lang w:val="en-GB"/>
-        </w:rPr>
-        <w:t>: http://localhost:8080/DEL5/profileApi/list.do</w:t>
-      </w:r>
-      <w:r>
-        <w:rPr>
-          <w:lang w:val="en-GB"/>
-        </w:rPr>
-        <w:t xml:space="preserve"> </w:t>
+        <w:t xml:space="preserve">We introduce the following url: http://localhost:8080/DEL5/profileApi/list.do </w:t>
       </w:r>
       <w:proofErr w:type="gramStart"/>
       <w:r>
@@ -2911,13 +3306,7 @@
         <w:rPr>
           <w:lang w:val="en-GB"/>
         </w:rPr>
-        <w:t xml:space="preserve"> get the </w:t>
-      </w:r>
-      <w:r>
-        <w:rPr>
-          <w:lang w:val="en-GB"/>
-        </w:rPr>
-        <w:t>profiles from the user logged.</w:t>
+        <w:t xml:space="preserve"> get the profiles from the user logged.</w:t>
       </w:r>
     </w:p>
     <w:p>
@@ -2969,7 +3358,6 @@
         <w:rPr>
           <w:noProof/>
         </w:rPr>
-        <w:lastRenderedPageBreak/>
         <w:drawing>
           <wp:inline distT="0" distB="0" distL="0" distR="0" wp14:anchorId="4C1692AC" wp14:editId="09051BC7">
             <wp:extent cx="5788550" cy="3473130"/>
@@ -3079,34 +3467,6 @@
     </w:p>
     <w:p>
       <w:pPr>
-        <w:rPr>
-          <w:lang w:val="en-GB"/>
-        </w:rPr>
-      </w:pPr>
-    </w:p>
-    <w:p>
-      <w:pPr>
-        <w:rPr>
-          <w:lang w:val="en-GB"/>
-        </w:rPr>
-      </w:pPr>
-    </w:p>
-    <w:p>
-      <w:pPr>
-        <w:rPr>
-          <w:lang w:val="en-GB"/>
-        </w:rPr>
-      </w:pPr>
-    </w:p>
-    <w:p>
-      <w:pPr>
-        <w:rPr>
-          <w:lang w:val="en-GB"/>
-        </w:rPr>
-      </w:pPr>
-    </w:p>
-    <w:p>
-      <w:pPr>
         <w:pStyle w:val="Ttulo2"/>
         <w:rPr>
           <w:sz w:val="28"/>
@@ -3114,13 +3474,14 @@
           <w:lang w:val="en-GB"/>
         </w:rPr>
       </w:pPr>
-      <w:bookmarkStart w:id="10" w:name="_Toc9779767"/>
+      <w:bookmarkStart w:id="10" w:name="_Toc9789886"/>
       <w:r>
         <w:rPr>
           <w:sz w:val="28"/>
           <w:szCs w:val="28"/>
           <w:lang w:val="en-GB"/>
         </w:rPr>
+        <w:lastRenderedPageBreak/>
         <w:t>Dele</w:t>
       </w:r>
       <w:r>
@@ -3129,7 +3490,15 @@
           <w:szCs w:val="28"/>
           <w:lang w:val="en-GB"/>
         </w:rPr>
-        <w:t>te</w:t>
+        <w:t>t</w:t>
+      </w:r>
+      <w:r>
+        <w:rPr>
+          <w:sz w:val="28"/>
+          <w:szCs w:val="28"/>
+          <w:lang w:val="en-GB"/>
+        </w:rPr>
+        <w:t>e</w:t>
       </w:r>
       <w:bookmarkEnd w:id="10"/>
     </w:p>
@@ -3155,19 +3524,7 @@
         <w:rPr>
           <w:lang w:val="en-GB"/>
         </w:rPr>
-        <w:t>We introduce the following url: http://localhost:8080/DEL5/profileApi/</w:t>
-      </w:r>
-      <w:r>
-        <w:rPr>
-          <w:lang w:val="en-GB"/>
-        </w:rPr>
-        <w:t>delete.do?id=717</w:t>
-      </w:r>
-      <w:r>
-        <w:rPr>
-          <w:lang w:val="en-GB"/>
-        </w:rPr>
-        <w:t xml:space="preserve"> </w:t>
+        <w:t xml:space="preserve">We introduce the following url: http://localhost:8080/DEL5/profileApi/delete.do?id=717 </w:t>
       </w:r>
       <w:proofErr w:type="gramStart"/>
       <w:r>
@@ -3213,19 +3570,7 @@
         <w:rPr>
           <w:lang w:val="en-GB"/>
         </w:rPr>
-        <w:t xml:space="preserve"> that we must use </w:t>
-      </w:r>
-      <w:r>
-        <w:rPr>
-          <w:lang w:val="en-GB"/>
-        </w:rPr>
-        <w:t>DELETE</w:t>
-      </w:r>
-      <w:r>
-        <w:rPr>
-          <w:lang w:val="en-GB"/>
-        </w:rPr>
-        <w:t xml:space="preserve"> HTTP Request.</w:t>
+        <w:t xml:space="preserve"> that we must use DELETE HTTP Request.</w:t>
       </w:r>
     </w:p>
     <w:p>
@@ -3245,7 +3590,6 @@
         <w:rPr>
           <w:noProof/>
         </w:rPr>
-        <w:lastRenderedPageBreak/>
         <w:drawing>
           <wp:inline distT="0" distB="0" distL="0" distR="0" wp14:anchorId="4D9DA6AD" wp14:editId="44176C19">
             <wp:extent cx="5860112" cy="3481931"/>
@@ -3402,6 +3746,7 @@
         <w:rPr>
           <w:lang w:val="en-GB"/>
         </w:rPr>
+        <w:lastRenderedPageBreak/>
         <w:t>After</w:t>
       </w:r>
     </w:p>
@@ -3415,7 +3760,6 @@
         <w:rPr>
           <w:noProof/>
         </w:rPr>
-        <w:lastRenderedPageBreak/>
         <w:drawing>
           <wp:inline distT="0" distB="0" distL="0" distR="0" wp14:anchorId="38E1155B" wp14:editId="351E8F24">
             <wp:extent cx="5764696" cy="1359880"/>
@@ -3460,6 +3804,127 @@
         </w:drawing>
       </w:r>
     </w:p>
+    <w:p>
+      <w:pPr>
+        <w:rPr>
+          <w:lang w:val="en-GB"/>
+        </w:rPr>
+      </w:pPr>
+    </w:p>
+    <w:p>
+      <w:pPr>
+        <w:pStyle w:val="Ttulo1"/>
+        <w:rPr>
+          <w:sz w:val="40"/>
+          <w:szCs w:val="40"/>
+          <w:lang w:val="en-GB"/>
+        </w:rPr>
+      </w:pPr>
+      <w:bookmarkStart w:id="11" w:name="_Toc9789887"/>
+      <w:r>
+        <w:rPr>
+          <w:sz w:val="40"/>
+          <w:szCs w:val="40"/>
+          <w:lang w:val="en-GB"/>
+        </w:rPr>
+        <w:t>Bibliography</w:t>
+      </w:r>
+      <w:bookmarkEnd w:id="11"/>
+    </w:p>
+    <w:p>
+      <w:pPr>
+        <w:rPr>
+          <w:lang w:val="en-GB"/>
+        </w:rPr>
+      </w:pPr>
+    </w:p>
+    <w:p>
+      <w:pPr>
+        <w:pStyle w:val="Prrafodelista"/>
+        <w:numPr>
+          <w:ilvl w:val="0"/>
+          <w:numId w:val="7"/>
+        </w:numPr>
+        <w:jc w:val="both"/>
+        <w:rPr>
+          <w:lang w:val="en-GB"/>
+        </w:rPr>
+      </w:pPr>
+      <w:r>
+        <w:rPr>
+          <w:lang w:val="en-GB"/>
+        </w:rPr>
+        <w:t>[1]</w:t>
+      </w:r>
+      <w:r>
+        <w:rPr>
+          <w:lang w:val="en-GB"/>
+        </w:rPr>
+        <w:t xml:space="preserve"> </w:t>
+      </w:r>
+      <w:hyperlink r:id="rId19" w:history="1">
+        <w:r>
+          <w:rPr>
+            <w:rStyle w:val="Hipervnculo"/>
+            <w:lang w:val="en-GB"/>
+          </w:rPr>
+          <w:t>https://stackoverflow.com/questions/29838960/how-to-dynamically-remove-fields-from-a-json-response</w:t>
+        </w:r>
+      </w:hyperlink>
+      <w:r>
+        <w:rPr>
+          <w:lang w:val="en-GB"/>
+        </w:rPr>
+        <w:t xml:space="preserve"> </w:t>
+      </w:r>
+    </w:p>
+    <w:p>
+      <w:pPr>
+        <w:pStyle w:val="Prrafodelista"/>
+        <w:numPr>
+          <w:ilvl w:val="0"/>
+          <w:numId w:val="7"/>
+        </w:numPr>
+        <w:jc w:val="both"/>
+        <w:rPr>
+          <w:lang w:val="en-GB"/>
+        </w:rPr>
+      </w:pPr>
+      <w:r>
+        <w:rPr>
+          <w:lang w:val="en-GB"/>
+        </w:rPr>
+        <w:t>[2]</w:t>
+      </w:r>
+      <w:r>
+        <w:rPr>
+          <w:lang w:val="en-GB"/>
+        </w:rPr>
+        <w:t xml:space="preserve"> </w:t>
+      </w:r>
+      <w:hyperlink r:id="rId20" w:history="1">
+        <w:r>
+          <w:rPr>
+            <w:rStyle w:val="Hipervnculo"/>
+            <w:lang w:val="en-GB"/>
+          </w:rPr>
+          <w:t>https://medium.com/@ziatheonlyone/spring-rest-api-part-3-spring-security-basic-authentication-3fd20342745b</w:t>
+        </w:r>
+      </w:hyperlink>
+      <w:r>
+        <w:rPr>
+          <w:lang w:val="en-GB"/>
+        </w:rPr>
+        <w:t xml:space="preserve"> </w:t>
+      </w:r>
+    </w:p>
+    <w:p>
+      <w:pPr>
+        <w:rPr>
+          <w:lang w:val="en-GB"/>
+        </w:rPr>
+      </w:pPr>
+    </w:p>
     <w:sectPr>
       <w:pgSz w:w="11906" w:h="16838"/>
       <w:pgMar w:top="1417" w:right="1701" w:bottom="1417" w:left="1701" w:header="708" w:footer="708" w:gutter="0"/>
@@ -3853,6 +4318,118 @@
     </w:lvl>
   </w:abstractNum>
   <w:abstractNum w:abstractNumId="4" w15:restartNumberingAfterBreak="0">
+    <w:nsid w:val="671722AA"/>
+    <w:multiLevelType w:val="hybridMultilevel"/>
+    <w:tmpl w:val="CE68F1E4"/>
+    <w:lvl w:ilvl="0" w:tplc="2A6CEB8A">
+      <w:numFmt w:val="bullet"/>
+      <w:lvlText w:val="-"/>
+      <w:lvlJc w:val="left"/>
+      <w:pPr>
+        <w:ind w:left="720" w:hanging="360"/>
+      </w:pPr>
+      <w:rPr>
+        <w:rFonts w:ascii="Calibri" w:eastAsiaTheme="minorHAnsi" w:hAnsi="Calibri" w:cs="Calibri" w:hint="default"/>
+      </w:rPr>
+    </w:lvl>
+    <w:lvl w:ilvl="1" w:tplc="0C0A0003" w:tentative="1">
+      <w:start w:val="1"/>
+      <w:numFmt w:val="bullet"/>
+      <w:lvlText w:val="o"/>
+      <w:lvlJc w:val="left"/>
+      <w:pPr>
+        <w:ind w:left="1440" w:hanging="360"/>
+      </w:pPr>
+      <w:rPr>
+        <w:rFonts w:ascii="Courier New" w:hAnsi="Courier New" w:cs="Courier New" w:hint="default"/>
+      </w:rPr>
+    </w:lvl>
+    <w:lvl w:ilvl="2" w:tplc="0C0A0005" w:tentative="1">
+      <w:start w:val="1"/>
+      <w:numFmt w:val="bullet"/>
+      <w:lvlText w:val=""/>
+      <w:lvlJc w:val="left"/>
+      <w:pPr>
+        <w:ind w:left="2160" w:hanging="360"/>
+      </w:pPr>
+      <w:rPr>
+        <w:rFonts w:ascii="Wingdings" w:hAnsi="Wingdings" w:hint="default"/>
+      </w:rPr>
+    </w:lvl>
+    <w:lvl w:ilvl="3" w:tplc="0C0A0001" w:tentative="1">
+      <w:start w:val="1"/>
+      <w:numFmt w:val="bullet"/>
+      <w:lvlText w:val=""/>
+      <w:lvlJc w:val="left"/>
+      <w:pPr>
+        <w:ind w:left="2880" w:hanging="360"/>
+      </w:pPr>
+      <w:rPr>
+        <w:rFonts w:ascii="Symbol" w:hAnsi="Symbol" w:hint="default"/>
+      </w:rPr>
+    </w:lvl>
+    <w:lvl w:ilvl="4" w:tplc="0C0A0003" w:tentative="1">
+      <w:start w:val="1"/>
+      <w:numFmt w:val="bullet"/>
+      <w:lvlText w:val="o"/>
+      <w:lvlJc w:val="left"/>
+      <w:pPr>
+        <w:ind w:left="3600" w:hanging="360"/>
+      </w:pPr>
+      <w:rPr>
+        <w:rFonts w:ascii="Courier New" w:hAnsi="Courier New" w:cs="Courier New" w:hint="default"/>
+      </w:rPr>
+    </w:lvl>
+    <w:lvl w:ilvl="5" w:tplc="0C0A0005" w:tentative="1">
+      <w:start w:val="1"/>
+      <w:numFmt w:val="bullet"/>
+      <w:lvlText w:val=""/>
+      <w:lvlJc w:val="left"/>
+      <w:pPr>
+        <w:ind w:left="4320" w:hanging="360"/>
+      </w:pPr>
+      <w:rPr>
+        <w:rFonts w:ascii="Wingdings" w:hAnsi="Wingdings" w:hint="default"/>
+      </w:rPr>
+    </w:lvl>
+    <w:lvl w:ilvl="6" w:tplc="0C0A0001" w:tentative="1">
+      <w:start w:val="1"/>
+      <w:numFmt w:val="bullet"/>
+      <w:lvlText w:val=""/>
+      <w:lvlJc w:val="left"/>
+      <w:pPr>
+        <w:ind w:left="5040" w:hanging="360"/>
+      </w:pPr>
+      <w:rPr>
+        <w:rFonts w:ascii="Symbol" w:hAnsi="Symbol" w:hint="default"/>
+      </w:rPr>
+    </w:lvl>
+    <w:lvl w:ilvl="7" w:tplc="0C0A0003" w:tentative="1">
+      <w:start w:val="1"/>
+      <w:numFmt w:val="bullet"/>
+      <w:lvlText w:val="o"/>
+      <w:lvlJc w:val="left"/>
+      <w:pPr>
+        <w:ind w:left="5760" w:hanging="360"/>
+      </w:pPr>
+      <w:rPr>
+        <w:rFonts w:ascii="Courier New" w:hAnsi="Courier New" w:cs="Courier New" w:hint="default"/>
+      </w:rPr>
+    </w:lvl>
+    <w:lvl w:ilvl="8" w:tplc="0C0A0005" w:tentative="1">
+      <w:start w:val="1"/>
+      <w:numFmt w:val="bullet"/>
+      <w:lvlText w:val=""/>
+      <w:lvlJc w:val="left"/>
+      <w:pPr>
+        <w:ind w:left="6480" w:hanging="360"/>
+      </w:pPr>
+      <w:rPr>
+        <w:rFonts w:ascii="Wingdings" w:hAnsi="Wingdings" w:hint="default"/>
+      </w:rPr>
+    </w:lvl>
+  </w:abstractNum>
+  <w:abstractNum w:abstractNumId="5" w15:restartNumberingAfterBreak="0">
     <w:nsid w:val="7790301B"/>
     <w:multiLevelType w:val="hybridMultilevel"/>
     <w:tmpl w:val="9998E7EC"/>
@@ -3941,7 +4518,7 @@
       </w:pPr>
     </w:lvl>
   </w:abstractNum>
-  <w:abstractNum w:abstractNumId="5" w15:restartNumberingAfterBreak="0">
+  <w:abstractNum w:abstractNumId="6" w15:restartNumberingAfterBreak="0">
     <w:nsid w:val="78430394"/>
     <w:multiLevelType w:val="hybridMultilevel"/>
     <w:tmpl w:val="B08A19C8"/>
@@ -4037,16 +4614,19 @@
     <w:abstractNumId w:val="3"/>
   </w:num>
   <w:num w:numId="3">
-    <w:abstractNumId w:val="5"/>
+    <w:abstractNumId w:val="6"/>
   </w:num>
   <w:num w:numId="4">
     <w:abstractNumId w:val="0"/>
   </w:num>
   <w:num w:numId="5">
-    <w:abstractNumId w:val="4"/>
+    <w:abstractNumId w:val="5"/>
   </w:num>
   <w:num w:numId="6">
     <w:abstractNumId w:val="1"/>
+  </w:num>
+  <w:num w:numId="7">
+    <w:abstractNumId w:val="4"/>
   </w:num>
 </w:numbering>
 </file>
@@ -5122,7 +5702,7 @@
 </file>
 
 <file path=customXml/itemProps1.xml><?xml version="1.0" encoding="utf-8"?>
-<ds:datastoreItem xmlns:ds="http://schemas.openxmlformats.org/officeDocument/2006/customXml" ds:itemID="{35CEC31B-4C06-4CC9-B747-D870480650B7}">
+<ds:datastoreItem xmlns:ds="http://schemas.openxmlformats.org/officeDocument/2006/customXml" ds:itemID="{B6C8501B-5632-426F-B68E-AC503FC68E79}">
   <ds:schemaRefs>
     <ds:schemaRef ds:uri="http://schemas.openxmlformats.org/officeDocument/2006/bibliography"/>
   </ds:schemaRefs>

</xml_diff>